<commit_message>
thay doi hardware requirements
</commit_message>
<xml_diff>
--- a/submit/Cybercation SRS.docx
+++ b/submit/Cybercation SRS.docx
@@ -11345,14 +11345,27 @@
                             <w:r>
                               <w:t xml:space="preserve">Figure </w:t>
                             </w:r>
-                            <w:fldSimple w:instr=" SEQ Figure \* ARABIC ">
-                              <w:r>
-                                <w:rPr>
-                                  <w:noProof/>
-                                </w:rPr>
-                                <w:t>1</w:t>
-                              </w:r>
-                            </w:fldSimple>
+                            <w:r>
+                              <w:fldChar w:fldCharType="begin"/>
+                            </w:r>
+                            <w:r>
+                              <w:instrText xml:space="preserve"> SEQ Figure \* ARABIC </w:instrText>
+                            </w:r>
+                            <w:r>
+                              <w:fldChar w:fldCharType="separate"/>
+                            </w:r>
+                            <w:r>
+                              <w:rPr>
+                                <w:noProof/>
+                              </w:rPr>
+                              <w:t>1</w:t>
+                            </w:r>
+                            <w:r>
+                              <w:rPr>
+                                <w:noProof/>
+                              </w:rPr>
+                              <w:fldChar w:fldCharType="end"/>
+                            </w:r>
                             <w:r>
                               <w:t xml:space="preserve"> Login form</w:t>
                             </w:r>
@@ -11393,14 +11406,27 @@
                       <w:r>
                         <w:t xml:space="preserve">Figure </w:t>
                       </w:r>
-                      <w:fldSimple w:instr=" SEQ Figure \* ARABIC ">
-                        <w:r>
-                          <w:rPr>
-                            <w:noProof/>
-                          </w:rPr>
-                          <w:t>1</w:t>
-                        </w:r>
-                      </w:fldSimple>
+                      <w:r>
+                        <w:fldChar w:fldCharType="begin"/>
+                      </w:r>
+                      <w:r>
+                        <w:instrText xml:space="preserve"> SEQ Figure \* ARABIC </w:instrText>
+                      </w:r>
+                      <w:r>
+                        <w:fldChar w:fldCharType="separate"/>
+                      </w:r>
+                      <w:r>
+                        <w:rPr>
+                          <w:noProof/>
+                        </w:rPr>
+                        <w:t>1</w:t>
+                      </w:r>
+                      <w:r>
+                        <w:rPr>
+                          <w:noProof/>
+                        </w:rPr>
+                        <w:fldChar w:fldCharType="end"/>
+                      </w:r>
                       <w:r>
                         <w:t xml:space="preserve"> Login form</w:t>
                       </w:r>
@@ -12186,14 +12212,27 @@
       <w:r>
         <w:t xml:space="preserve">Figure </w:t>
       </w:r>
-      <w:fldSimple w:instr=" SEQ Figure \* ARABIC ">
-        <w:r>
-          <w:rPr>
-            <w:noProof/>
-          </w:rPr>
-          <w:t>2</w:t>
-        </w:r>
-      </w:fldSimple>
+      <w:r>
+        <w:fldChar w:fldCharType="begin"/>
+      </w:r>
+      <w:r>
+        <w:instrText xml:space="preserve"> SEQ Figure \* ARABIC </w:instrText>
+      </w:r>
+      <w:r>
+        <w:fldChar w:fldCharType="separate"/>
+      </w:r>
+      <w:r>
+        <w:rPr>
+          <w:noProof/>
+        </w:rPr>
+        <w:t>2</w:t>
+      </w:r>
+      <w:r>
+        <w:rPr>
+          <w:noProof/>
+        </w:rPr>
+        <w:fldChar w:fldCharType="end"/>
+      </w:r>
       <w:r>
         <w:t xml:space="preserve"> MAIN INTERFACE OF hrms</w:t>
       </w:r>
@@ -14883,8 +14922,6 @@
         </w:rPr>
         <w:t>Perceived Consequences</w:t>
       </w:r>
-      <w:bookmarkStart w:id="0" w:name="_GoBack"/>
-      <w:bookmarkEnd w:id="0"/>
     </w:p>
     <w:p>
       <w:pPr>
@@ -15131,6 +15168,136 @@
       <w:pPr>
         <w:pStyle w:val="ListParagraph"/>
         <w:numPr>
+          <w:ilvl w:val="1"/>
+          <w:numId w:val="31"/>
+        </w:numPr>
+        <w:rPr>
+          <w:rFonts w:ascii="Times New Roman" w:hAnsi="Times New Roman" w:cs="Times New Roman"/>
+          <w:color w:val="FF0000"/>
+          <w:sz w:val="24"/>
+          <w:szCs w:val="24"/>
+          <w:lang w:val="en-AU" w:eastAsia="en-AU"/>
+        </w:rPr>
+      </w:pPr>
+      <w:r>
+        <w:rPr>
+          <w:rFonts w:ascii="Times New Roman" w:hAnsi="Times New Roman" w:cs="Times New Roman"/>
+          <w:color w:val="FF0000"/>
+          <w:sz w:val="24"/>
+          <w:szCs w:val="24"/>
+          <w:lang w:val="en-AU" w:eastAsia="en-AU"/>
+        </w:rPr>
+        <w:t>CPUs : Intel Core i5 , 3.0GHz processor / or higher</w:t>
+      </w:r>
+    </w:p>
+    <w:p>
+      <w:pPr>
+        <w:pStyle w:val="ListParagraph"/>
+        <w:numPr>
+          <w:ilvl w:val="1"/>
+          <w:numId w:val="31"/>
+        </w:numPr>
+        <w:rPr>
+          <w:rFonts w:ascii="Times New Roman" w:hAnsi="Times New Roman" w:cs="Times New Roman"/>
+          <w:color w:val="FF0000"/>
+          <w:sz w:val="24"/>
+          <w:szCs w:val="24"/>
+          <w:lang w:val="en-AU" w:eastAsia="en-AU"/>
+        </w:rPr>
+      </w:pPr>
+      <w:r>
+        <w:rPr>
+          <w:rFonts w:ascii="Times New Roman" w:hAnsi="Times New Roman" w:cs="Times New Roman"/>
+          <w:color w:val="FF0000"/>
+          <w:sz w:val="24"/>
+          <w:szCs w:val="24"/>
+          <w:lang w:val="en-AU" w:eastAsia="en-AU"/>
+        </w:rPr>
+        <w:t>VGA : Intel Graphic Chips</w:t>
+      </w:r>
+    </w:p>
+    <w:p>
+      <w:pPr>
+        <w:pStyle w:val="ListParagraph"/>
+        <w:numPr>
+          <w:ilvl w:val="1"/>
+          <w:numId w:val="31"/>
+        </w:numPr>
+        <w:rPr>
+          <w:rFonts w:ascii="Times New Roman" w:hAnsi="Times New Roman" w:cs="Times New Roman"/>
+          <w:color w:val="FF0000"/>
+          <w:sz w:val="24"/>
+          <w:szCs w:val="24"/>
+          <w:lang w:val="en-AU" w:eastAsia="en-AU"/>
+        </w:rPr>
+      </w:pPr>
+      <w:r>
+        <w:rPr>
+          <w:rFonts w:ascii="Times New Roman" w:hAnsi="Times New Roman" w:cs="Times New Roman"/>
+          <w:color w:val="FF0000"/>
+          <w:sz w:val="24"/>
+          <w:szCs w:val="24"/>
+          <w:lang w:val="en-AU" w:eastAsia="en-AU"/>
+        </w:rPr>
+        <w:t>Storage : HHD 1TB or higher</w:t>
+      </w:r>
+    </w:p>
+    <w:p>
+      <w:pPr>
+        <w:pStyle w:val="ListParagraph"/>
+        <w:numPr>
+          <w:ilvl w:val="1"/>
+          <w:numId w:val="31"/>
+        </w:numPr>
+        <w:rPr>
+          <w:rFonts w:ascii="Times New Roman" w:hAnsi="Times New Roman" w:cs="Times New Roman"/>
+          <w:color w:val="FF0000"/>
+          <w:sz w:val="24"/>
+          <w:szCs w:val="24"/>
+          <w:lang w:val="en-AU" w:eastAsia="en-AU"/>
+        </w:rPr>
+      </w:pPr>
+      <w:r>
+        <w:rPr>
+          <w:rFonts w:ascii="Times New Roman" w:hAnsi="Times New Roman" w:cs="Times New Roman"/>
+          <w:color w:val="FF0000"/>
+          <w:sz w:val="24"/>
+          <w:szCs w:val="24"/>
+          <w:lang w:val="en-AU" w:eastAsia="en-AU"/>
+        </w:rPr>
+        <w:t>PSU : 400W or higher</w:t>
+      </w:r>
+    </w:p>
+    <w:p>
+      <w:pPr>
+        <w:pStyle w:val="ListParagraph"/>
+        <w:numPr>
+          <w:ilvl w:val="1"/>
+          <w:numId w:val="31"/>
+        </w:numPr>
+        <w:rPr>
+          <w:rFonts w:ascii="Times New Roman" w:hAnsi="Times New Roman" w:cs="Times New Roman"/>
+          <w:color w:val="FF0000"/>
+          <w:sz w:val="24"/>
+          <w:szCs w:val="24"/>
+          <w:lang w:val="en-AU" w:eastAsia="en-AU"/>
+        </w:rPr>
+      </w:pPr>
+      <w:r>
+        <w:rPr>
+          <w:rFonts w:ascii="Times New Roman" w:hAnsi="Times New Roman" w:cs="Times New Roman"/>
+          <w:color w:val="FF0000"/>
+          <w:sz w:val="24"/>
+          <w:szCs w:val="24"/>
+          <w:lang w:val="en-AU" w:eastAsia="en-AU"/>
+        </w:rPr>
+        <w:t>Mainboard : Intel , support socket 1150</w:t>
+      </w:r>
+    </w:p>
+    <w:p>
+      <w:pPr>
+        <w:pStyle w:val="ListParagraph"/>
+        <w:numPr>
           <w:ilvl w:val="0"/>
           <w:numId w:val="31"/>
         </w:numPr>
@@ -15139,22 +15306,6 @@
           <w:lang w:val="en-AU" w:eastAsia="en-AU"/>
         </w:rPr>
       </w:pPr>
-      <w:r>
-        <w:rPr>
-          <w:rFonts w:ascii="Times New Roman" w:hAnsi="Times New Roman" w:cs="Times New Roman"/>
-          <w:sz w:val="24"/>
-          <w:lang w:val="en-AU" w:eastAsia="en-AU"/>
-        </w:rPr>
-        <w:t>At least 1 r</w:t>
-      </w:r>
-      <w:r>
-        <w:rPr>
-          <w:rFonts w:ascii="Times New Roman" w:hAnsi="Times New Roman" w:cs="Times New Roman"/>
-          <w:sz w:val="24"/>
-          <w:lang w:val="en-AU" w:eastAsia="en-AU"/>
-        </w:rPr>
-        <w:t>outers</w:t>
-      </w:r>
     </w:p>
     <w:p>
       <w:pPr>
@@ -15165,6 +15316,35 @@
         </w:numPr>
         <w:rPr>
           <w:rFonts w:ascii="Times New Roman" w:hAnsi="Times New Roman" w:cs="Times New Roman"/>
+          <w:lang w:val="en-AU" w:eastAsia="en-AU"/>
+        </w:rPr>
+      </w:pPr>
+      <w:r>
+        <w:rPr>
+          <w:rFonts w:ascii="Times New Roman" w:hAnsi="Times New Roman" w:cs="Times New Roman"/>
+          <w:sz w:val="24"/>
+          <w:lang w:val="en-AU" w:eastAsia="en-AU"/>
+        </w:rPr>
+        <w:t>At least 1 r</w:t>
+      </w:r>
+      <w:r>
+        <w:rPr>
+          <w:rFonts w:ascii="Times New Roman" w:hAnsi="Times New Roman" w:cs="Times New Roman"/>
+          <w:sz w:val="24"/>
+          <w:lang w:val="en-AU" w:eastAsia="en-AU"/>
+        </w:rPr>
+        <w:t>outers</w:t>
+      </w:r>
+    </w:p>
+    <w:p>
+      <w:pPr>
+        <w:pStyle w:val="ListParagraph"/>
+        <w:numPr>
+          <w:ilvl w:val="0"/>
+          <w:numId w:val="31"/>
+        </w:numPr>
+        <w:rPr>
+          <w:rFonts w:ascii="Times New Roman" w:hAnsi="Times New Roman" w:cs="Times New Roman"/>
           <w:sz w:val="24"/>
           <w:lang w:val="en-AU" w:eastAsia="en-AU"/>
         </w:rPr>
@@ -15309,6 +15489,29 @@
       <w:r>
         <w:rPr>
           <w:rFonts w:ascii="Times New Roman" w:hAnsi="Times New Roman" w:cs="Times New Roman"/>
+          <w:color w:val="FF0000"/>
+          <w:sz w:val="24"/>
+          <w:lang w:val="en-AU" w:eastAsia="en-AU"/>
+        </w:rPr>
+        <w:t>RAMs : DDR3 around 4GB to 16 GBs capacity</w:t>
+      </w:r>
+    </w:p>
+    <w:p>
+      <w:pPr>
+        <w:pStyle w:val="ListParagraph"/>
+        <w:numPr>
+          <w:ilvl w:val="0"/>
+          <w:numId w:val="33"/>
+        </w:numPr>
+        <w:rPr>
+          <w:rFonts w:ascii="Times New Roman" w:hAnsi="Times New Roman" w:cs="Times New Roman"/>
+          <w:sz w:val="22"/>
+          <w:lang w:val="en-NZ"/>
+        </w:rPr>
+      </w:pPr>
+      <w:r>
+        <w:rPr>
+          <w:rFonts w:ascii="Times New Roman" w:hAnsi="Times New Roman" w:cs="Times New Roman"/>
           <w:sz w:val="22"/>
           <w:lang w:val="en-NZ"/>
         </w:rPr>
@@ -15413,7 +15616,7 @@
           <w:lang w:val="en-NZ"/>
         </w:rPr>
       </w:pPr>
-      <w:bookmarkStart w:id="1" w:name="_Toc113339887"/>
+      <w:bookmarkStart w:id="0" w:name="_Toc113339887"/>
       <w:r>
         <w:rPr>
           <w:rFonts w:ascii="Times New Roman" w:hAnsi="Times New Roman" w:cs="Times New Roman"/>
@@ -15439,7 +15642,7 @@
         </w:rPr>
         <w:t xml:space="preserve"> Requirements</w:t>
       </w:r>
-      <w:bookmarkEnd w:id="1"/>
+      <w:bookmarkEnd w:id="0"/>
     </w:p>
     <w:p>
       <w:pPr>
@@ -15461,6 +15664,25 @@
         </w:rPr>
         <w:t>Lighting cable internet</w:t>
       </w:r>
+      <w:r>
+        <w:rPr>
+          <w:rFonts w:ascii="Times New Roman" w:hAnsi="Times New Roman" w:cs="Times New Roman"/>
+          <w:sz w:val="24"/>
+          <w:lang w:val="en-NZ"/>
+        </w:rPr>
+        <w:t xml:space="preserve"> </w:t>
+      </w:r>
+      <w:r>
+        <w:rPr>
+          <w:rFonts w:ascii="Times New Roman" w:hAnsi="Times New Roman" w:cs="Times New Roman"/>
+          <w:color w:val="FF0000"/>
+          <w:sz w:val="24"/>
+          <w:lang w:val="en-NZ"/>
+        </w:rPr>
+        <w:t>with 12Mbs speed.</w:t>
+      </w:r>
+      <w:bookmarkStart w:id="1" w:name="_GoBack"/>
+      <w:bookmarkEnd w:id="1"/>
     </w:p>
     <w:p>
       <w:pPr>
@@ -15565,6 +15787,7 @@
           <w:sz w:val="24"/>
           <w:lang w:val="en-AU"/>
         </w:rPr>
+        <w:lastRenderedPageBreak/>
         <w:t>Backup electricity power</w:t>
       </w:r>
     </w:p>
@@ -15677,7 +15900,6 @@
           <w:b/>
           <w:lang w:eastAsia="en-AU"/>
         </w:rPr>
-        <w:lastRenderedPageBreak/>
         <w:t>Data Conversion</w:t>
       </w:r>
     </w:p>
@@ -15837,6 +16059,7 @@
           <w:sz w:val="24"/>
           <w:lang w:eastAsia="en-AU"/>
         </w:rPr>
+        <w:lastRenderedPageBreak/>
         <w:t xml:space="preserve">For more </w:t>
       </w:r>
       <w:r>
@@ -15957,7 +16180,6 @@
           <w:sz w:val="24"/>
           <w:lang w:eastAsia="en-AU"/>
         </w:rPr>
-        <w:lastRenderedPageBreak/>
         <w:t>Human resource management system: xxx $</w:t>
       </w:r>
     </w:p>
@@ -21039,7 +21261,7 @@
         <w:rFonts w:ascii="Symbol" w:hAnsi="Symbol" w:hint="default"/>
       </w:rPr>
     </w:lvl>
-    <w:lvl w:ilvl="1" w:tplc="04090003" w:tentative="1">
+    <w:lvl w:ilvl="1" w:tplc="04090003">
       <w:start w:val="1"/>
       <w:numFmt w:val="bullet"/>
       <w:lvlText w:val="o"/>
@@ -22613,7 +22835,7 @@
 </file>
 
 <file path=customXml/itemProps1.xml><?xml version="1.0" encoding="utf-8"?>
-<ds:datastoreItem xmlns:ds="http://schemas.openxmlformats.org/officeDocument/2006/customXml" ds:itemID="{94CF2127-FA03-4E7D-93C0-215742083320}">
+<ds:datastoreItem xmlns:ds="http://schemas.openxmlformats.org/officeDocument/2006/customXml" ds:itemID="{9034E302-73B7-47E1-82CC-3BBACD3702D8}">
   <ds:schemaRefs>
     <ds:schemaRef ds:uri="http://schemas.openxmlformats.org/officeDocument/2006/bibliography"/>
   </ds:schemaRefs>

</xml_diff>